<commit_message>
Upgrade to OpenXml 3.1 and fix breaking changes
</commit_message>
<xml_diff>
--- a/examples/Demo/test.docx
+++ b/examples/Demo/test.docx
@@ -3,10 +3,6 @@
 <w:document xmlns:wpc="http://schemas.microsoft.com/office/word/2010/wordprocessingCanvas" xmlns:mc="http://schemas.openxmlformats.org/markup-compatibility/2006" xmlns:o="urn:schemas-microsoft-com:office:office" xmlns:r="http://schemas.openxmlformats.org/officeDocument/2006/relationships" xmlns:m="http://schemas.openxmlformats.org/officeDocument/2006/math" xmlns:v="urn:schemas-microsoft-com:vml" xmlns:wp14="http://schemas.microsoft.com/office/word/2010/wordprocessingDrawing" xmlns:wp="http://schemas.openxmlformats.org/drawingml/2006/wordprocessingDrawing" xmlns:w10="urn:schemas-microsoft-com:office:word" xmlns:w="http://schemas.openxmlformats.org/wordprocessingml/2006/main" xmlns:w14="http://schemas.microsoft.com/office/word/2010/wordml" xmlns:wpg="http://schemas.microsoft.com/office/word/2010/wordprocessingGroup" xmlns:wpi="http://schemas.microsoft.com/office/word/2010/wordprocessingInk" xmlns:wne="http://schemas.microsoft.com/office/word/2006/wordml" xmlns:wps="http://schemas.microsoft.com/office/word/2010/wordprocessingShape" mc:Ignorable="w14 wp14">
   <w:body>
     <w:p>
-      <w:bookmarkStart w:name="_GoBack" w:id="0"/>
-      <w:bookmarkEnd w:id="0"/>
-    </w:p>
-    <w:p>
       <w:pPr>
         <w:pStyle w:val="Heading1"/>
       </w:pPr>
@@ -32,7 +28,7 @@
     </w:p>
     <w:p>
       <w:pPr>
-        <w:pStyle w:val="heading 4"/>
+        <w:pStyle w:val="Heading4"/>
       </w:pPr>
       <w:r>
         <w:t xml:space="preserve">Heading 4</w:t>
@@ -40,7 +36,7 @@
     </w:p>
     <w:p>
       <w:pPr>
-        <w:pStyle w:val="heading 5"/>
+        <w:pStyle w:val="Heading5"/>
       </w:pPr>
       <w:r>
         <w:t xml:space="preserve">Heading 5</w:t>
@@ -59,6 +55,7 @@
       <w:r>
         <w:rPr>
           <w:i/>
+          <w:bdr w:val="nil" w:color="000000" w:sz="0" w:space="1"/>
         </w:rPr>
         <w:t xml:space="preserve"> Span</w:t>
       </w:r>
@@ -68,6 +65,7 @@
       <w:r>
         <w:rPr>
           <w:smallCaps/>
+          <w:bdr w:val="nil" w:color="000000" w:sz="0" w:space="1"/>
         </w:rPr>
         <w:t xml:space="preserve"> Small caps</w:t>
       </w:r>
@@ -86,6 +84,7 @@
       <w:r>
         <w:rPr>
           <w:strike/>
+          <w:bdr w:val="nil" w:color="000000" w:sz="0" w:space="1"/>
         </w:rPr>
         <w:t xml:space="preserve"> Line Through</w:t>
       </w:r>
@@ -93,6 +92,9 @@
         <w:t xml:space="preserve"> </w:t>
       </w:r>
       <w:r>
+        <w:rPr>
+          <w:bdr w:val="nil" w:color="000000" w:sz="0" w:space="1"/>
+        </w:rPr>
         <w:t xml:space="preserve"> Overline</w:t>
       </w:r>
       <w:r>
@@ -101,6 +103,7 @@
       <w:r>
         <w:rPr>
           <w:u w:val="single"/>
+          <w:bdr w:val="nil" w:color="000000" w:sz="0" w:space="1"/>
         </w:rPr>
         <w:t xml:space="preserve"> Underline</w:t>
       </w:r>
@@ -119,6 +122,7 @@
       <w:r>
         <w:rPr>
           <w:b/>
+          <w:bdr w:val="nil" w:color="000000" w:sz="0" w:space="1"/>
         </w:rPr>
         <w:t xml:space="preserve">Bold</w:t>
       </w:r>
@@ -128,6 +132,7 @@
       <w:r>
         <w:rPr>
           <w:b/>
+          <w:bdr w:val="nil" w:color="000000" w:sz="0" w:space="1"/>
         </w:rPr>
         <w:t xml:space="preserve">Bolder</w:t>
       </w:r>
@@ -135,48 +140,72 @@
         <w:br/>
       </w:r>
       <w:r>
+        <w:rPr>
+          <w:bdr w:val="nil" w:color="000000" w:sz="0" w:space="1"/>
+        </w:rPr>
         <w:t xml:space="preserve">Lighter</w:t>
       </w:r>
       <w:r>
         <w:br/>
       </w:r>
       <w:r>
+        <w:rPr>
+          <w:bdr w:val="nil" w:color="000000" w:sz="0" w:space="1"/>
+        </w:rPr>
         <w:t xml:space="preserve">Normal</w:t>
       </w:r>
       <w:r>
         <w:br/>
       </w:r>
       <w:r>
+        <w:rPr>
+          <w:bdr w:val="nil" w:color="000000" w:sz="0" w:space="1"/>
+        </w:rPr>
         <w:t xml:space="preserve">100</w:t>
       </w:r>
       <w:r>
         <w:br/>
       </w:r>
       <w:r>
+        <w:rPr>
+          <w:bdr w:val="nil" w:color="000000" w:sz="0" w:space="1"/>
+        </w:rPr>
         <w:t xml:space="preserve">200</w:t>
       </w:r>
       <w:r>
         <w:br/>
       </w:r>
       <w:r>
+        <w:rPr>
+          <w:bdr w:val="nil" w:color="000000" w:sz="0" w:space="1"/>
+        </w:rPr>
         <w:t xml:space="preserve">300</w:t>
       </w:r>
       <w:r>
         <w:br/>
       </w:r>
       <w:r>
+        <w:rPr>
+          <w:bdr w:val="nil" w:color="000000" w:sz="0" w:space="1"/>
+        </w:rPr>
         <w:t xml:space="preserve">400</w:t>
       </w:r>
       <w:r>
         <w:br/>
       </w:r>
       <w:r>
+        <w:rPr>
+          <w:bdr w:val="nil" w:color="000000" w:sz="0" w:space="1"/>
+        </w:rPr>
         <w:t xml:space="preserve">500</w:t>
       </w:r>
       <w:r>
         <w:br/>
       </w:r>
       <w:r>
+        <w:rPr>
+          <w:bdr w:val="nil" w:color="000000" w:sz="0" w:space="1"/>
+        </w:rPr>
         <w:t xml:space="preserve">600</w:t>
       </w:r>
       <w:r>
@@ -185,6 +214,7 @@
       <w:r>
         <w:rPr>
           <w:b/>
+          <w:bdr w:val="nil" w:color="000000" w:sz="0" w:space="1"/>
         </w:rPr>
         <w:t xml:space="preserve">700</w:t>
       </w:r>
@@ -192,12 +222,18 @@
         <w:br/>
       </w:r>
       <w:r>
+        <w:rPr>
+          <w:bdr w:val="nil" w:color="000000" w:sz="0" w:space="1"/>
+        </w:rPr>
         <w:t xml:space="preserve">800</w:t>
       </w:r>
       <w:r>
         <w:br/>
       </w:r>
       <w:r>
+        <w:rPr>
+          <w:bdr w:val="nil" w:color="000000" w:sz="0" w:space="1"/>
+        </w:rPr>
         <w:t xml:space="preserve">900</w:t>
       </w:r>
       <w:r>
@@ -217,7 +253,9 @@
       </w:r>
       <w:r>
         <w:rPr>
+          <w:color w:val="0000FF"/>
           <w:sz w:val="30"/>
+          <w:bdr w:val="nil" w:color="000000" w:sz="0" w:space="1"/>
         </w:rPr>
         <w:t xml:space="preserve">Font size=2, color=blue</w:t>
       </w:r>
@@ -227,6 +265,8 @@
       <w:r>
         <w:rPr>
           <w:rFonts w:ascii="verdana" w:hAnsi="verdana"/>
+          <w:color w:val="008000"/>
+          <w:bdr w:val="nil" w:color="000000" w:sz="0" w:space="1"/>
         </w:rPr>
         <w:t xml:space="preserve">Font face=verdana, color=green</w:t>
       </w:r>
@@ -238,8 +278,7 @@
       </w:r>
       <w:r>
         <w:rPr>
-          <w:rStyle w:val="footnote reference"/>
-          <w:vertAlign w:val="superscript"/>
+          <w:rStyle w:val="FootnoteReference"/>
         </w:rPr>
         <w:footnoteReference w:id="1"/>
       </w:r>
@@ -251,8 +290,7 @@
       </w:r>
       <w:r>
         <w:rPr>
-          <w:rStyle w:val="footnote reference"/>
-          <w:vertAlign w:val="superscript"/>
+          <w:rStyle w:val="FootnoteReference"/>
         </w:rPr>
         <w:footnoteReference w:id="2"/>
       </w:r>
@@ -264,8 +302,7 @@
       </w:r>
       <w:r>
         <w:rPr>
-          <w:rStyle w:val="footnote reference"/>
-          <w:vertAlign w:val="superscript"/>
+          <w:rStyle w:val="FootnoteReference"/>
         </w:rPr>
         <w:footnoteReference w:id="3"/>
       </w:r>
@@ -277,8 +314,7 @@
       </w:r>
       <w:r>
         <w:rPr>
-          <w:rStyle w:val="footnote reference"/>
-          <w:vertAlign w:val="superscript"/>
+          <w:rStyle w:val="FootnoteReference"/>
         </w:rPr>
         <w:footnoteReference w:id="4"/>
       </w:r>
@@ -290,14 +326,19 @@
       </w:r>
       <w:r>
         <w:rPr>
-          <w:rStyle w:val="footnote reference"/>
-          <w:vertAlign w:val="superscript"/>
+          <w:rStyle w:val="FootnoteReference"/>
         </w:rPr>
         <w:footnoteReference w:id="5"/>
       </w:r>
     </w:p>
     <w:p>
       <w:pPr>
+        <w:pBdr>
+          <w:top w:val="nil" w:color="000000" w:sz="0" w:space="1"/>
+          <w:left w:val="nil" w:color="000000" w:sz="0" w:space="1"/>
+          <w:bottom w:val="nil" w:color="000000" w:sz="0" w:space="1"/>
+          <w:right w:val="nil" w:color="000000" w:sz="0" w:space="1"/>
+        </w:pBdr>
         <w:ind w:firstLine="750"/>
       </w:pPr>
       <w:r>
@@ -305,7 +346,7 @@
       </w:r>
     </w:p>
     <w:p>
-      <w:hyperlink w:history="true" r:id="R08bd5043bf29487a">
+      <w:hyperlink w:history="true" r:id="Rf43df4fed79a42bd">
         <w:r>
           <w:rPr>
             <w:rStyle w:val="Hyperlink"/>
@@ -313,14 +354,17 @@
           <w:t xml:space="preserve">Google</w:t>
         </w:r>
       </w:hyperlink>
-      <w:hyperlink w:history="true" r:id="R7f8ea4c5f61b4f3a">
+      <w:hyperlink w:history="true" r:id="R42191d987524498d">
         <w:r>
+          <w:rPr>
+            <w:bdr w:val="nil" w:color="000000" w:sz="0"/>
+          </w:rPr>
           <w:drawing>
             <wp:inline distT="0" distB="0" distL="0" distR="0">
               <wp:extent cx="47625" cy="47625"/>
               <wp:effectExtent l="19050" t="0" r="0" b="0"/>
-              <wp:docPr id="2" name="data:image/png;base64,iVBORw0KGgoAAAANSUhEUgAAAAUAAAAFCAYAAACNbyblAAAAHElEQVQI12P4//8/w38GIAXDIBKE0DHxgljNBAAO9TXL0Y4OHwAAAABJRU5ErkJggg==" descr="">
-                <a:hlinkClick xmlns:a="http://schemas.openxmlformats.org/drawingml/2006/main" r:id="R7f8ea4c5f61b4f3a" tooltip="Red dot"/>
+              <wp:docPr id="2" name="Picture 2" descr="">
+                <a:hlinkClick xmlns:a="http://schemas.openxmlformats.org/drawingml/2006/main" r:id="R42191d987524498d" tooltip="Red dot"/>
               </wp:docPr>
               <wp:cNvGraphicFramePr>
                 <a:graphicFrameLocks xmlns:a="http://schemas.openxmlformats.org/drawingml/2006/main" noChangeAspect="1"/>
@@ -329,13 +373,13 @@
                 <a:graphicData uri="http://schemas.openxmlformats.org/drawingml/2006/picture">
                   <pic:pic xmlns:pic="http://schemas.openxmlformats.org/drawingml/2006/picture">
                     <pic:nvPicPr>
-                      <pic:cNvPr id="2" name="data:image/png;base64,iVBORw0KGgoAAAANSUhEUgAAAAUAAAAFCAYAAACNbyblAAAAHElEQVQI12P4//8/w38GIAXDIBKE0DHxgljNBAAO9TXL0Y4OHwAAAABJRU5ErkJggg==" descr="Red dot"/>
+                      <pic:cNvPr id="2" name="" descr="Red dot"/>
                       <pic:cNvPicPr>
                         <a:picLocks noChangeAspect="1" noChangeArrowheads="1"/>
                       </pic:cNvPicPr>
                     </pic:nvPicPr>
                     <pic:blipFill>
-                      <a:blip r:embed="R070b9efacd084e12"/>
+                      <a:blip r:embed="R6e5650889bb8446f"/>
                       <a:srcRect/>
                       <a:stretch>
                         <a:fillRect/>
@@ -365,14 +409,17 @@
       </w:hyperlink>
     </w:p>
     <w:p>
-      <w:hyperlink w:history="true" r:id="Rfc8f2a57da044820">
+      <w:hyperlink w:history="true" r:id="Re23c7a303cfd4571">
         <w:r>
+          <w:rPr>
+            <w:bdr w:val="nil" w:color="000000" w:sz="0"/>
+          </w:rPr>
           <w:drawing>
             <wp:inline distT="0" distB="0" distL="0" distR="0">
               <wp:extent cx="47625" cy="47625"/>
               <wp:effectExtent l="19050" t="0" r="0" b="0"/>
-              <wp:docPr id="3" name="data:image/png;base64,iVBORw0KGgoAAAANSUhEUgAAAAUAAAAFCAYAAACNbyblAAAAHElEQVQI12P4//8/w38GIAXDIBKE0DHxgljNBAAO9TXL0Y4OHwAAAABJRU5ErkJggg==" descr="">
-                <a:hlinkClick xmlns:a="http://schemas.openxmlformats.org/drawingml/2006/main" r:id="Rfc8f2a57da044820" tooltip="Red dot"/>
+              <wp:docPr id="3" name="Picture 3" descr="">
+                <a:hlinkClick xmlns:a="http://schemas.openxmlformats.org/drawingml/2006/main" r:id="Re23c7a303cfd4571" tooltip="Red dot"/>
               </wp:docPr>
               <wp:cNvGraphicFramePr>
                 <a:graphicFrameLocks xmlns:a="http://schemas.openxmlformats.org/drawingml/2006/main" noChangeAspect="1"/>
@@ -381,13 +428,13 @@
                 <a:graphicData uri="http://schemas.openxmlformats.org/drawingml/2006/picture">
                   <pic:pic xmlns:pic="http://schemas.openxmlformats.org/drawingml/2006/picture">
                     <pic:nvPicPr>
-                      <pic:cNvPr id="3" name="data:image/png;base64,iVBORw0KGgoAAAANSUhEUgAAAAUAAAAFCAYAAACNbyblAAAAHElEQVQI12P4//8/w38GIAXDIBKE0DHxgljNBAAO9TXL0Y4OHwAAAABJRU5ErkJggg==" descr="Red dot"/>
+                      <pic:cNvPr id="3" name="" descr="Red dot"/>
                       <pic:cNvPicPr>
                         <a:picLocks noChangeAspect="1" noChangeArrowheads="1"/>
                       </pic:cNvPicPr>
                     </pic:nvPicPr>
                     <pic:blipFill>
-                      <a:blip r:embed="Rc77281c25efb4b52"/>
+                      <a:blip r:embed="Rebbb7418bbc847cb"/>
                       <a:srcRect/>
                       <a:stretch>
                         <a:fillRect/>
@@ -411,9 +458,99 @@
       </w:hyperlink>
     </w:p>
     <w:p>
+      <w:r>
+        <w:rPr>
+          <w:bdr w:val="nil" w:color="000000" w:sz="0"/>
+        </w:rPr>
+        <w:drawing>
+          <wp:inline distT="0" distB="0" distL="0" distR="0">
+            <wp:extent cx="609600" cy="809625"/>
+            <wp:effectExtent l="19050" t="0" r="0" b="0"/>
+            <wp:docPr id="4" name="Picture 4" descr=""/>
+            <wp:cNvGraphicFramePr>
+              <a:graphicFrameLocks xmlns:a="http://schemas.openxmlformats.org/drawingml/2006/main" noChangeAspect="1"/>
+            </wp:cNvGraphicFramePr>
+            <a:graphic xmlns:a="http://schemas.openxmlformats.org/drawingml/2006/main">
+              <a:graphicData uri="http://schemas.openxmlformats.org/drawingml/2006/picture">
+                <pic:pic xmlns:pic="http://schemas.openxmlformats.org/drawingml/2006/picture">
+                  <pic:nvPicPr>
+                    <pic:cNvPr id="4" name="" descr=""/>
+                    <pic:cNvPicPr>
+                      <a:picLocks noChangeAspect="1" noChangeArrowheads="1"/>
+                    </pic:cNvPicPr>
+                  </pic:nvPicPr>
+                  <pic:blipFill>
+                    <a:blip r:embed="Rffc79db1b48647e6"/>
+                    <a:srcRect/>
+                    <a:stretch>
+                      <a:fillRect/>
+                    </a:stretch>
+                  </pic:blipFill>
+                  <pic:spPr bwMode="auto">
+                    <a:xfrm>
+                      <a:off x="0" y="0"/>
+                      <a:ext cx="609600" cy="809625"/>
+                    </a:xfrm>
+                    <a:prstGeom prst="rect">
+                      <a:avLst/>
+                    </a:prstGeom>
+                  </pic:spPr>
+                </pic:pic>
+              </a:graphicData>
+            </a:graphic>
+          </wp:inline>
+        </w:drawing>
+      </w:r>
+    </w:p>
+    <w:p>
+      <w:r>
+        <w:rPr>
+          <w:bdr w:val="nil" w:color="000000" w:sz="0"/>
+        </w:rPr>
+        <w:drawing>
+          <wp:inline distT="0" distB="0" distL="0" distR="0">
+            <wp:extent cx="400050" cy="400050"/>
+            <wp:effectExtent l="19050" t="0" r="0" b="0"/>
+            <wp:docPr id="5" name="Picture 5" descr=""/>
+            <wp:cNvGraphicFramePr>
+              <a:graphicFrameLocks xmlns:a="http://schemas.openxmlformats.org/drawingml/2006/main" noChangeAspect="1"/>
+            </wp:cNvGraphicFramePr>
+            <a:graphic xmlns:a="http://schemas.openxmlformats.org/drawingml/2006/main">
+              <a:graphicData uri="http://schemas.openxmlformats.org/drawingml/2006/picture">
+                <pic:pic xmlns:pic="http://schemas.openxmlformats.org/drawingml/2006/picture">
+                  <pic:nvPicPr>
+                    <pic:cNvPr id="5" name="https://www.w3schools.com/tags/smiley.gif" descr="Smiley face"/>
+                    <pic:cNvPicPr>
+                      <a:picLocks noChangeAspect="1" noChangeArrowheads="1"/>
+                    </pic:cNvPicPr>
+                  </pic:nvPicPr>
+                  <pic:blipFill>
+                    <a:blip r:embed="R45da306287434c8e"/>
+                    <a:srcRect/>
+                    <a:stretch>
+                      <a:fillRect/>
+                    </a:stretch>
+                  </pic:blipFill>
+                  <pic:spPr bwMode="auto">
+                    <a:xfrm>
+                      <a:off x="0" y="0"/>
+                      <a:ext cx="400050" cy="400050"/>
+                    </a:xfrm>
+                    <a:prstGeom prst="rect">
+                      <a:avLst/>
+                    </a:prstGeom>
+                  </pic:spPr>
+                </pic:pic>
+              </a:graphicData>
+            </a:graphic>
+          </wp:inline>
+        </w:drawing>
+      </w:r>
+    </w:p>
+    <w:p>
       <w:pPr>
         <w:pBdr>
-          <w:top w:val="single" w:sz="4"/>
+          <w:top w:val="nil" w:color="000000" w:sz="0"/>
         </w:pBdr>
       </w:pPr>
       <w:r/>
@@ -462,14 +599,21 @@
       <w:r>
         <w:t xml:space="preserve">For 50 years, WWF has been protecting the future of nature. The world's leading conservation organization, WWF works in 100 countries and is supported by 1.2 million members in the United States and close to 5 million globally.</w:t>
       </w:r>
-    </w:p>
-    <w:p>
-      <w:r>
-        <w:br/>
-      </w:r>
-      <w:r>
-        <w:rPr>
-          <w:sz w:val="24"/>
+      <w:r>
+        <w:rPr>
+          <w:rStyle w:val="FootnoteReference"/>
+        </w:rPr>
+        <w:footnoteReference w:id="6"/>
+      </w:r>
+    </w:p>
+    <w:p>
+      <w:r>
+        <w:br/>
+      </w:r>
+      <w:r>
+        <w:rPr>
+          <w:sz w:val="25"/>
+          <w:bdr w:val="nil" w:color="000000" w:sz="0" w:space="1"/>
         </w:rPr>
         <w:t xml:space="preserve">My Text </w:t>
       </w:r>
@@ -486,8 +630,6 @@
           <w:ilvl w:val="0"/>
           <w:numId w:val="2"/>
         </w:numPr>
-        <w:spacing w:after="0"/>
-        <w:ind w:left="357" w:hanging="357"/>
       </w:pPr>
       <w:r>
         <w:t xml:space="preserve">Coffee</w:t>
@@ -500,8 +642,6 @@
           <w:ilvl w:val="0"/>
           <w:numId w:val="2"/>
         </w:numPr>
-        <w:spacing w:after="0"/>
-        <w:ind w:left="357" w:hanging="357"/>
       </w:pPr>
       <w:r>
         <w:t xml:space="preserve">Tea</w:t>
@@ -514,8 +654,6 @@
           <w:ilvl w:val="0"/>
           <w:numId w:val="2"/>
         </w:numPr>
-        <w:spacing w:after="0"/>
-        <w:ind w:left="357" w:hanging="357"/>
       </w:pPr>
       <w:r>
         <w:t xml:space="preserve">Milk</w:t>
@@ -528,8 +666,7 @@
           <w:ilvl w:val="1"/>
           <w:numId w:val="3"/>
         </w:numPr>
-        <w:spacing w:after="0"/>
-        <w:ind w:left="714" w:hanging="357"/>
+        <w:ind w:left="1560"/>
       </w:pPr>
       <w:r>
         <w:t xml:space="preserve">Coffee</w:t>
@@ -542,8 +679,7 @@
           <w:ilvl w:val="1"/>
           <w:numId w:val="3"/>
         </w:numPr>
-        <w:spacing w:after="0"/>
-        <w:ind w:left="714" w:hanging="357"/>
+        <w:ind w:left="1560"/>
       </w:pPr>
       <w:r>
         <w:t xml:space="preserve">Tea</w:t>
@@ -556,8 +692,7 @@
           <w:ilvl w:val="2"/>
           <w:numId w:val="4"/>
         </w:numPr>
-        <w:spacing w:after="0"/>
-        <w:ind w:left="1071" w:hanging="357"/>
+        <w:ind w:left="2340"/>
       </w:pPr>
       <w:r>
         <w:t xml:space="preserve">Earl Grey</w:t>
@@ -570,8 +705,7 @@
           <w:ilvl w:val="2"/>
           <w:numId w:val="4"/>
         </w:numPr>
-        <w:spacing w:after="0"/>
-        <w:ind w:left="1071" w:hanging="357"/>
+        <w:ind w:left="2340"/>
       </w:pPr>
       <w:r>
         <w:t xml:space="preserve">Green</w:t>
@@ -584,8 +718,7 @@
           <w:ilvl w:val="2"/>
           <w:numId w:val="4"/>
         </w:numPr>
-        <w:spacing w:after="0"/>
-        <w:ind w:left="1071" w:hanging="357"/>
+        <w:ind w:left="2340"/>
       </w:pPr>
       <w:r>
         <w:t xml:space="preserve">Rosboh</w:t>
@@ -598,8 +731,7 @@
           <w:ilvl w:val="1"/>
           <w:numId w:val="3"/>
         </w:numPr>
-        <w:spacing w:after="0"/>
-        <w:ind w:left="714" w:hanging="357"/>
+        <w:ind w:left="1560"/>
       </w:pPr>
       <w:r>
         <w:t xml:space="preserve">Milk</w:t>
@@ -612,8 +744,6 @@
           <w:ilvl w:val="0"/>
           <w:numId w:val="2"/>
         </w:numPr>
-        <w:spacing w:after="0"/>
-        <w:ind w:left="357" w:hanging="357"/>
       </w:pPr>
       <w:r>
         <w:t xml:space="preserve">Wine</w:t>
@@ -621,22 +751,22 @@
     </w:p>
     <w:tbl>
       <w:tblPr>
+        <w:tblStyle w:val="TableGrid"/>
         <w:tblW w:w="0" w:type="auto"/>
-        <w:tblBorders>
-          <w:top w:val="single" w:sz="1"/>
-          <w:left w:val="single" w:sz="1"/>
-          <w:bottom w:val="single" w:sz="1"/>
-          <w:right w:val="single" w:sz="1"/>
-          <w:insideH w:val="single" w:sz="1"/>
-          <w:insideV w:val="single" w:sz="1"/>
-        </w:tblBorders>
       </w:tblPr>
       <w:tblGrid>
         <w:gridCol/>
       </w:tblGrid>
       <w:tr>
+        <w:trPr/>
         <w:tc>
           <w:tcPr>
+            <w:tcBorders>
+              <w:top w:val="nil" w:color="000000" w:sz="0"/>
+              <w:left w:val="nil" w:color="000000" w:sz="0"/>
+              <w:bottom w:val="nil" w:color="000000" w:sz="0"/>
+              <w:right w:val="nil" w:color="000000" w:sz="0"/>
+            </w:tcBorders>
             <w:vAlign w:val="center"/>
           </w:tcPr>
           <w:p>
@@ -650,8 +780,9 @@
     <w:p>
       <w:pPr>
         <w:pBdr>
-          <w:top w:val="single" w:sz="4"/>
+          <w:top w:val="nil" w:color="000000" w:sz="0"/>
         </w:pBdr>
+        <w:spacing w:before="240"/>
       </w:pPr>
       <w:r/>
     </w:p>
@@ -662,6 +793,7 @@
       <w:r>
         <w:rPr>
           <w:rFonts w:ascii="Symbol" w:hAnsi="Symbol"/>
+          <w:bdr w:val="nil" w:color="000000" w:sz="0" w:space="1"/>
         </w:rPr>
         <w:t xml:space="preserve">d</w:t>
       </w:r>
@@ -676,7 +808,9 @@
       <w:r>
         <w:rPr>
           <w:b/>
+          <w:color w:val="800000"/>
           <w:sz w:val="96"/>
+          <w:bdr w:val="nil" w:color="000000" w:sz="0" w:space="1"/>
         </w:rPr>
         <w:t xml:space="preserve">Open Xml</w:t>
       </w:r>
@@ -687,7 +821,7 @@
     <w:p>
       <w:pPr>
         <w:pBdr>
-          <w:top w:val="single" w:sz="4"/>
+          <w:top w:val="nil" w:color="000000" w:sz="0"/>
         </w:pBdr>
       </w:pPr>
       <w:r/>
@@ -696,7 +830,9 @@
       </w:r>
       <w:r>
         <w:rPr>
+          <w:color w:val="FF0000"/>
           <w:u w:val="single"/>
+          <w:bdr w:val="nil" w:color="000000" w:sz="0" w:space="1"/>
         </w:rPr>
         <w:t xml:space="preserve">HtmlToOpenXml</w:t>
       </w:r>
@@ -708,12 +844,12 @@
       <w:r>
         <w:t xml:space="preserve">If you like it, add me a rating on </w:t>
       </w:r>
-      <w:hyperlink w:history="true" r:id="Rb7e29babdbf24820">
+      <w:hyperlink w:history="true" r:id="R3961fbabdf8c4423">
         <w:r>
           <w:rPr>
             <w:rStyle w:val="Hyperlink"/>
           </w:rPr>
-          <w:t xml:space="preserve">codeplex</w:t>
+          <w:t xml:space="preserve">github</w:t>
         </w:r>
       </w:hyperlink>
     </w:p>
@@ -721,6 +857,16 @@
       <w:r>
         <w:t xml:space="preserve">simple text</w:t>
       </w:r>
+    </w:p>
+    <w:p>
+      <w:pPr>
+        <w:pBdr>
+          <w:top w:val="nil" w:color="000000" w:sz="0" w:space="1"/>
+          <w:left w:val="nil" w:color="000000" w:sz="0" w:space="1"/>
+          <w:bottom w:val="nil" w:color="000000" w:sz="0" w:space="1"/>
+          <w:right w:val="nil" w:color="000000" w:sz="0" w:space="1"/>
+        </w:pBdr>
+      </w:pPr>
       <w:r>
         <w:br w:type="page"/>
       </w:r>
@@ -734,156 +880,134 @@
       <w:r>
         <w:rPr>
           <w:i/>
+          <w:bdr w:val="nil" w:color="000000" w:sz="0" w:space="1"/>
         </w:rPr>
         <w:t xml:space="preserve">écrit en oblique.</w:t>
       </w:r>
     </w:p>
-    <w:tbl>
-      <w:tblPr>
-        <w:tblStyle w:val="Table Grid"/>
-        <w:tblW w:w="5000" w:type="pct"/>
-      </w:tblPr>
-      <w:tblGrid>
-        <w:gridCol w:w="5610"/>
-      </w:tblGrid>
-      <w:tr>
-        <w:tc>
-          <w:tcPr>
-            <w:tcBorders>
-              <w:top w:val="single"/>
-              <w:left w:val="single"/>
-              <w:bottom w:val="single"/>
-              <w:right w:val="single"/>
-            </w:tcBorders>
-          </w:tcPr>
-          <w:p>
-            <w:pPr>
-              <w:bidi w:val="false"/>
-              <w:rPr>
-                <w:lang w:val="fr"/>
-              </w:rPr>
-            </w:pPr>
-            <w:r>
-              <w:t xml:space="preserve">  public void SetContentType(System.Web.HttpRequest request, System.Web.HttpResponse response, String reportName)</w:t>
-            </w:r>
-            <w:r>
-              <w:br/>
-            </w:r>
-            <w:r>
-              <w:t xml:space="preserve">{</w:t>
-            </w:r>
-            <w:r>
-              <w:br/>
-            </w:r>
-            <w:r>
-              <w:t xml:space="preserve">	if (request.Browser.Browser.Contains("IE"))</w:t>
-            </w:r>
-            <w:r>
-              <w:br/>
-            </w:r>
-            <w:r>
-              <w:t xml:space="preserve">	{</w:t>
-            </w:r>
-            <w:r>
-              <w:br/>
-            </w:r>
-            <w:r>
-              <w:t xml:space="preserve">		</w:t>
-            </w:r>
-            <w:r>
-              <w:t xml:space="preserve">// Replace the %20 to obtain a clean name when saving the file from Word.</w:t>
-            </w:r>
-            <w:r>
-              <w:br/>
-            </w:r>
-            <w:r>
-              <w:t xml:space="preserve">		encodedFilename =</w:t>
-            </w:r>
-            <w:r>
-              <w:br/>
-            </w:r>
-            <w:r>
-              <w:t xml:space="preserve">		  Uri.EscapeDataString(Path.GetFileNameWithoutExtension(encodedFilename)).Replace("%20", " ")</w:t>
-            </w:r>
-            <w:r>
-              <w:br/>
-            </w:r>
-            <w:r>
-              <w:t xml:space="preserve">			+ Path.GetExtension(encodedFilename);</w:t>
-            </w:r>
-            <w:r>
-              <w:br/>
-            </w:r>
-            <w:r>
-              <w:t xml:space="preserve">	}</w:t>
-            </w:r>
-            <w:r>
-              <w:br/>
-            </w:r>
-            <w:r>
-              <w:t xml:space="preserve">}</w:t>
-            </w:r>
-          </w:p>
-        </w:tc>
-      </w:tr>
-    </w:tbl>
     <w:p>
       <w:pPr>
         <w:pBdr>
-          <w:top w:val="single" w:sz="4"/>
+          <w:top w:val="nil" w:color="000000" w:sz="0" w:space="1"/>
+          <w:left w:val="nil" w:color="000000" w:sz="0" w:space="1"/>
+          <w:bottom w:val="nil" w:color="000000" w:sz="0" w:space="1"/>
+          <w:right w:val="nil" w:color="000000" w:sz="0" w:space="1"/>
         </w:pBdr>
         <w:bidi w:val="false"/>
-        <w:spacing w:before="240"/>
         <w:rPr>
           <w:lang w:val="fr"/>
         </w:rPr>
       </w:pPr>
+      <w:r>
+        <w:t xml:space="preserve">  public void SetContentType(System.Web.HttpRequest request, System.Web.HttpResponse response, String reportName)</w:t>
+      </w:r>
+      <w:r>
+        <w:br/>
+      </w:r>
+      <w:r>
+        <w:t xml:space="preserve">{</w:t>
+      </w:r>
+      <w:r>
+        <w:br/>
+      </w:r>
+      <w:r>
+        <w:t xml:space="preserve">	if (request.Browser.Browser.Contains("IE"))</w:t>
+      </w:r>
+      <w:r>
+        <w:br/>
+      </w:r>
+      <w:r>
+        <w:t xml:space="preserve">	{</w:t>
+      </w:r>
+      <w:r>
+        <w:br/>
+      </w:r>
+      <w:r>
+        <w:t xml:space="preserve">		</w:t>
+      </w:r>
+      <w:r>
+        <w:rPr>
+          <w:color w:val="008000"/>
+          <w:bdr w:val="nil" w:color="000000" w:sz="0" w:space="1"/>
+        </w:rPr>
+        <w:t xml:space="preserve">// Replace the %20 to obtain a clean name when saving the file from Word.</w:t>
+      </w:r>
+      <w:r>
+        <w:br/>
+      </w:r>
+      <w:r>
+        <w:t xml:space="preserve">		encodedFilename =</w:t>
+      </w:r>
+      <w:r>
+        <w:br/>
+      </w:r>
+      <w:r>
+        <w:t xml:space="preserve">		  Uri.EscapeDataString(Path.GetFileNameWithoutExtension(encodedFilename)).Replace("%20", " ")</w:t>
+      </w:r>
+      <w:r>
+        <w:br/>
+      </w:r>
+      <w:r>
+        <w:t xml:space="preserve">			+ Path.GetExtension(encodedFilename);</w:t>
+      </w:r>
+      <w:r>
+        <w:br/>
+      </w:r>
+      <w:r>
+        <w:t xml:space="preserve">	}</w:t>
+      </w:r>
+      <w:r>
+        <w:br/>
+      </w:r>
+      <w:r>
+        <w:t xml:space="preserve">}</w:t>
+      </w:r>
+    </w:p>
+    <w:p>
+      <w:pPr>
+        <w:pBdr>
+          <w:top w:val="nil" w:color="000000" w:sz="0" w:space="1"/>
+          <w:left w:val="nil" w:color="000000" w:sz="0" w:space="1"/>
+          <w:bottom w:val="nil" w:color="000000" w:sz="0" w:space="1"/>
+          <w:right w:val="nil" w:color="000000" w:sz="0" w:space="1"/>
+        </w:pBdr>
+        <w:bidi w:val="false"/>
+        <w:rPr>
+          <w:lang w:val="fr"/>
+        </w:rPr>
+      </w:pPr>
       <w:r/>
     </w:p>
-    <w:tbl>
-      <w:tblPr>
-        <w:tblStyle w:val="Table Grid"/>
-        <w:tblW w:w="5000" w:type="pct"/>
-      </w:tblPr>
-      <w:tblGrid>
-        <w:gridCol w:w="5610"/>
-      </w:tblGrid>
-      <w:tr>
-        <w:tc>
-          <w:tcPr>
-            <w:tcBorders>
-              <w:top w:val="single"/>
-              <w:left w:val="single"/>
-              <w:bottom w:val="single"/>
-              <w:right w:val="single"/>
-            </w:tcBorders>
-          </w:tcPr>
-          <w:p>
-            <w:pPr>
-              <w:bidi w:val="false"/>
-              <w:rPr>
-                <w:lang w:val="fr"/>
-              </w:rPr>
-            </w:pPr>
-            <w:r>
-              <w:br/>
-            </w:r>
-            <w:r>
-              <w:t xml:space="preserve">Some &lt;Pre&gt; starting one </w:t>
-            </w:r>
-            <w:r>
-              <w:br/>
-            </w:r>
-            <w:r>
-              <w:t xml:space="preserve">line below!</w:t>
-            </w:r>
-            <w:r>
-              <w:br/>
-            </w:r>
-          </w:p>
-        </w:tc>
-      </w:tr>
-    </w:tbl>
+    <w:p>
+      <w:pPr>
+        <w:pBdr>
+          <w:top w:val="nil" w:color="000000" w:sz="0" w:space="1"/>
+          <w:left w:val="nil" w:color="000000" w:sz="0" w:space="1"/>
+          <w:bottom w:val="nil" w:color="000000" w:sz="0" w:space="1"/>
+          <w:right w:val="nil" w:color="000000" w:sz="0" w:space="1"/>
+        </w:pBdr>
+        <w:bidi w:val="false"/>
+        <w:rPr>
+          <w:lang w:val="fr"/>
+        </w:rPr>
+      </w:pPr>
+      <w:r>
+        <w:br/>
+      </w:r>
+      <w:r>
+        <w:t xml:space="preserve">Some &lt;Pre&gt; starting one </w:t>
+      </w:r>
+      <w:r>
+        <w:br/>
+      </w:r>
+      <w:r>
+        <w:t xml:space="preserve">line below!</w:t>
+      </w:r>
+    </w:p>
+    <w:p>
+      <w:bookmarkStart w:name="_GoBack" w:id="0"/>
+      <w:bookmarkEnd w:id="0"/>
+    </w:p>
     <w:sectPr>
       <w:pgSz w:w="11906" w:h="16838"/>
       <w:pgMar w:top="1417" w:right="1417" w:bottom="1417" w:left="1417" w:header="708" w:footer="708" w:gutter="0"/>
@@ -919,12 +1043,11 @@
   <w:footnote w:id="1">
     <w:p>
       <w:pPr>
-        <w:pStyle w:val="footnote text"/>
-      </w:pPr>
-      <w:r>
-        <w:rPr>
-          <w:rStyle w:val="footnote reference"/>
-          <w:vertAlign w:val="superscript"/>
+        <w:pStyle w:val="FootnoteText"/>
+      </w:pPr>
+      <w:r>
+        <w:rPr>
+          <w:rStyle w:val="FootnoteReference"/>
         </w:rPr>
         <w:footnoteRef/>
       </w:r>
@@ -939,19 +1062,18 @@
   <w:footnote w:id="2">
     <w:p>
       <w:pPr>
-        <w:pStyle w:val="footnote text"/>
-      </w:pPr>
-      <w:r>
-        <w:rPr>
-          <w:rStyle w:val="footnote reference"/>
-          <w:vertAlign w:val="superscript"/>
+        <w:pStyle w:val="FootnoteText"/>
+      </w:pPr>
+      <w:r>
+        <w:rPr>
+          <w:rStyle w:val="FootnoteReference"/>
         </w:rPr>
         <w:footnoteRef/>
       </w:r>
       <w:r>
         <w:t xml:space="preserve"> </w:t>
       </w:r>
-      <w:hyperlink xmlns:r="http://schemas.openxmlformats.org/officeDocument/2006/relationships" w:history="true" r:id="R32246270ef9d4f69">
+      <w:hyperlink xmlns:r="http://schemas.openxmlformats.org/officeDocument/2006/relationships" w:history="true" r:id="R20c6c112f1644059">
         <w:r>
           <w:rPr>
             <w:rStyle w:val="Hyperlink"/>
@@ -964,19 +1086,18 @@
   <w:footnote w:id="3">
     <w:p>
       <w:pPr>
-        <w:pStyle w:val="footnote text"/>
-      </w:pPr>
-      <w:r>
-        <w:rPr>
-          <w:rStyle w:val="footnote reference"/>
-          <w:vertAlign w:val="superscript"/>
+        <w:pStyle w:val="FootnoteText"/>
+      </w:pPr>
+      <w:r>
+        <w:rPr>
+          <w:rStyle w:val="FootnoteReference"/>
         </w:rPr>
         <w:footnoteRef/>
       </w:r>
       <w:r>
         <w:t xml:space="preserve"> </w:t>
       </w:r>
-      <w:hyperlink xmlns:r="http://schemas.openxmlformats.org/officeDocument/2006/relationships" w:history="true" r:id="R9143b7c085c34876">
+      <w:hyperlink xmlns:r="http://schemas.openxmlformats.org/officeDocument/2006/relationships" w:history="true" r:id="Rd6b073f50a824c3b">
         <w:r>
           <w:rPr>
             <w:rStyle w:val="Hyperlink"/>
@@ -989,19 +1110,18 @@
   <w:footnote w:id="4">
     <w:p>
       <w:pPr>
-        <w:pStyle w:val="footnote text"/>
-      </w:pPr>
-      <w:r>
-        <w:rPr>
-          <w:rStyle w:val="footnote reference"/>
-          <w:vertAlign w:val="superscript"/>
+        <w:pStyle w:val="FootnoteText"/>
+      </w:pPr>
+      <w:r>
+        <w:rPr>
+          <w:rStyle w:val="FootnoteReference"/>
         </w:rPr>
         <w:footnoteRef/>
       </w:r>
       <w:r>
         <w:t xml:space="preserve"> </w:t>
       </w:r>
-      <w:hyperlink xmlns:r="http://schemas.openxmlformats.org/officeDocument/2006/relationships" w:history="true" r:id="R11563acef562425f">
+      <w:hyperlink xmlns:r="http://schemas.openxmlformats.org/officeDocument/2006/relationships" w:history="true" r:id="Rf027635624604eaa">
         <w:r>
           <w:rPr>
             <w:rStyle w:val="Hyperlink"/>
@@ -1014,12 +1134,11 @@
   <w:footnote w:id="5">
     <w:p>
       <w:pPr>
-        <w:pStyle w:val="footnote text"/>
-      </w:pPr>
-      <w:r>
-        <w:rPr>
-          <w:rStyle w:val="footnote reference"/>
-          <w:vertAlign w:val="superscript"/>
+        <w:pStyle w:val="FootnoteText"/>
+      </w:pPr>
+      <w:r>
+        <w:rPr>
+          <w:rStyle w:val="FootnoteReference"/>
         </w:rPr>
         <w:footnoteRef/>
       </w:r>
@@ -1029,6 +1148,30 @@
       <w:r>
         <w:t xml:space="preserve">Organisation des nations unies</w:t>
       </w:r>
+    </w:p>
+  </w:footnote>
+  <w:footnote w:id="6">
+    <w:p>
+      <w:pPr>
+        <w:pStyle w:val="FootnoteText"/>
+      </w:pPr>
+      <w:r>
+        <w:rPr>
+          <w:rStyle w:val="FootnoteReference"/>
+        </w:rPr>
+        <w:footnoteRef/>
+      </w:r>
+      <w:r>
+        <w:t xml:space="preserve"> </w:t>
+      </w:r>
+      <w:hyperlink xmlns:r="http://schemas.openxmlformats.org/officeDocument/2006/relationships" w:history="true" r:id="Rd3d0836279654a4f">
+        <w:r>
+          <w:rPr>
+            <w:rStyle w:val="Hyperlink"/>
+          </w:rPr>
+          <w:t>http://www.worldwildlife.org/who/index.html</w:t>
+        </w:r>
+      </w:hyperlink>
     </w:p>
   </w:footnote>
 </w:footnotes>
@@ -1038,6 +1181,7 @@
 <w:numbering xmlns:wpc="http://schemas.microsoft.com/office/word/2010/wordprocessingCanvas" xmlns:mc="http://schemas.openxmlformats.org/markup-compatibility/2006" xmlns:o="urn:schemas-microsoft-com:office:office" xmlns:r="http://schemas.openxmlformats.org/officeDocument/2006/relationships" xmlns:m="http://schemas.openxmlformats.org/officeDocument/2006/math" xmlns:v="urn:schemas-microsoft-com:vml" xmlns:wp14="http://schemas.microsoft.com/office/word/2010/wordprocessingDrawing" xmlns:wp="http://schemas.openxmlformats.org/drawingml/2006/wordprocessingDrawing" xmlns:w10="urn:schemas-microsoft-com:office:word" xmlns:w="http://schemas.openxmlformats.org/wordprocessingml/2006/main" xmlns:w14="http://schemas.microsoft.com/office/word/2010/wordml" xmlns:wpg="http://schemas.microsoft.com/office/word/2010/wordprocessingGroup" xmlns:wpi="http://schemas.microsoft.com/office/word/2010/wordprocessingInk" xmlns:wne="http://schemas.microsoft.com/office/word/2006/wordml" xmlns:wps="http://schemas.microsoft.com/office/word/2010/wordprocessingShape" mc:Ignorable="w14 wp14">
   <w:abstractNum w:abstractNumId="1">
     <w:multiLevelType w:val="singleLevel"/>
+    <w:name w:val="decimal"/>
     <w:lvl w:ilvl="0">
       <w:start w:val="1"/>
       <w:numFmt w:val="decimal"/>
@@ -1049,6 +1193,7 @@
   </w:abstractNum>
   <w:abstractNum w:abstractNumId="2">
     <w:multiLevelType w:val="singleLevel"/>
+    <w:name w:val="disc"/>
     <w:lvl w:ilvl="0">
       <w:numFmt w:val="bullet"/>
       <w:lvlText w:val="•"/>
@@ -1059,6 +1204,7 @@
   </w:abstractNum>
   <w:abstractNum w:abstractNumId="3">
     <w:multiLevelType w:val="singleLevel"/>
+    <w:name w:val="square"/>
     <w:lvl w:ilvl="0">
       <w:numFmt w:val="bullet"/>
       <w:lvlText w:val="▪"/>
@@ -1069,6 +1215,7 @@
   </w:abstractNum>
   <w:abstractNum w:abstractNumId="4">
     <w:multiLevelType w:val="singleLevel"/>
+    <w:name w:val="circle"/>
     <w:lvl w:ilvl="0">
       <w:numFmt w:val="bullet"/>
       <w:lvlText w:val="o"/>
@@ -1079,6 +1226,7 @@
   </w:abstractNum>
   <w:abstractNum w:abstractNumId="5">
     <w:multiLevelType w:val="singleLevel"/>
+    <w:name w:val="upper-alpha"/>
     <w:lvl w:ilvl="0">
       <w:start w:val="1"/>
       <w:numFmt w:val="upperLetter"/>
@@ -1090,6 +1238,7 @@
   </w:abstractNum>
   <w:abstractNum w:abstractNumId="6">
     <w:multiLevelType w:val="singleLevel"/>
+    <w:name w:val="lower-alpha"/>
     <w:lvl w:ilvl="0">
       <w:start w:val="1"/>
       <w:numFmt w:val="lowerLetter"/>
@@ -1101,6 +1250,7 @@
   </w:abstractNum>
   <w:abstractNum w:abstractNumId="7">
     <w:multiLevelType w:val="singleLevel"/>
+    <w:name w:val="upper-roman"/>
     <w:lvl w:ilvl="0">
       <w:start w:val="1"/>
       <w:numFmt w:val="upperRoman"/>
@@ -1112,6 +1262,7 @@
   </w:abstractNum>
   <w:abstractNum w:abstractNumId="8">
     <w:multiLevelType w:val="singleLevel"/>
+    <w:name w:val="lower-roman"/>
     <w:lvl w:ilvl="0">
       <w:start w:val="1"/>
       <w:numFmt w:val="lowerRoman"/>
@@ -1119,6 +1270,15 @@
       <w:pPr>
         <w:ind w:left="420" w:hanging="360"/>
       </w:pPr>
+    </w:lvl>
+  </w:abstractNum>
+  <w:abstractNum w:abstractNumId="9">
+    <w:multiLevelType w:val="singleLevel"/>
+    <w:name w:val="decimal-heading-multi"/>
+    <w:lvl w:ilvl="0">
+      <w:start w:val="1"/>
+      <w:numFmt w:val="decimal"/>
+      <w:lvlText w:val="%1."/>
     </w:lvl>
   </w:abstractNum>
   <w:abstractNum w:abstractNumId="0">
@@ -1393,7 +1553,7 @@
     <w:qFormat/>
     <w:rsid w:val="009979E3"/>
   </w:style>
-  <w:style w:type="paragraph" w:styleId="Heading1">
+  <w:style w:type="paragraph" w:styleId="heading 1">
     <w:name w:val="heading 1"/>
     <w:basedOn w:val="Normal"/>
     <w:next w:val="Normal"/>
@@ -1416,7 +1576,7 @@
       <w:szCs w:val="28"/>
     </w:rPr>
   </w:style>
-  <w:style w:type="paragraph" w:styleId="Heading2">
+  <w:style w:type="paragraph" w:styleId="heading 2">
     <w:name w:val="heading 2"/>
     <w:basedOn w:val="Normal"/>
     <w:next w:val="Normal"/>
@@ -1440,7 +1600,7 @@
       <w:szCs w:val="26"/>
     </w:rPr>
   </w:style>
-  <w:style w:type="paragraph" w:styleId="Heading3">
+  <w:style w:type="paragraph" w:styleId="heading 3">
     <w:name w:val="heading 3"/>
     <w:basedOn w:val="Normal"/>
     <w:next w:val="Normal"/>
@@ -1465,13 +1625,13 @@
       <w:color w:val="4F81BD" w:themeColor="accent1"/>
     </w:rPr>
   </w:style>
-  <w:style w:type="character" w:styleId="DefaultParagraphFont" w:default="1">
+  <w:style w:type="character" w:styleId="Default Paragraph Font" w:default="1">
     <w:name w:val="Default Paragraph Font"/>
     <w:uiPriority w:val="1"/>
     <w:semiHidden/>
     <w:unhideWhenUsed/>
   </w:style>
-  <w:style w:type="table" w:styleId="TableNormal" w:default="1">
+  <w:style w:type="table" w:styleId="Normal Table" w:default="1">
     <w:name w:val="Normal Table"/>
     <w:uiPriority w:val="99"/>
     <w:semiHidden/>
@@ -1486,13 +1646,13 @@
       </w:tblCellMar>
     </w:tblPr>
   </w:style>
-  <w:style w:type="numbering" w:styleId="NoList" w:default="1">
+  <w:style w:type="numbering" w:styleId="No List" w:default="1">
     <w:name w:val="No List"/>
     <w:uiPriority w:val="99"/>
     <w:semiHidden/>
     <w:unhideWhenUsed/>
   </w:style>
-  <w:style w:type="paragraph" w:styleId="IntenseQuote">
+  <w:style w:type="paragraph" w:styleId="Intense Quote">
     <w:name w:val="Intense Quote"/>
     <w:basedOn w:val="Normal"/>
     <w:next w:val="Normal"/>
@@ -1515,7 +1675,7 @@
       <w:color w:val="4F81BD" w:themeColor="accent1"/>
     </w:rPr>
   </w:style>
-  <w:style w:type="character" w:styleId="IntenseQuoteChar" w:customStyle="1">
+  <w:style w:type="character" w:styleId="Intense Quote Char" w:customStyle="1">
     <w:name w:val="Intense Quote Char"/>
     <w:basedOn w:val="DefaultParagraphFont"/>
     <w:link w:val="IntenseQuote"/>
@@ -1529,7 +1689,7 @@
       <w:color w:val="4F81BD" w:themeColor="accent1"/>
     </w:rPr>
   </w:style>
-  <w:style w:type="character" w:styleId="Heading1Char" w:customStyle="1">
+  <w:style w:type="character" w:styleId="Heading 1 Char" w:customStyle="1">
     <w:name w:val="Heading 1 Char"/>
     <w:basedOn w:val="DefaultParagraphFont"/>
     <w:link w:val="Heading1"/>
@@ -1544,7 +1704,7 @@
       <w:szCs w:val="28"/>
     </w:rPr>
   </w:style>
-  <w:style w:type="character" w:styleId="Heading2Char" w:customStyle="1">
+  <w:style w:type="character" w:styleId="Heading 2 Char" w:customStyle="1">
     <w:name w:val="Heading 2 Char"/>
     <w:basedOn w:val="DefaultParagraphFont"/>
     <w:link w:val="Heading2"/>
@@ -1559,7 +1719,7 @@
       <w:szCs w:val="26"/>
     </w:rPr>
   </w:style>
-  <w:style w:type="character" w:styleId="Heading3Char" w:customStyle="1">
+  <w:style w:type="character" w:styleId="Heading 3 Char" w:customStyle="1">
     <w:name w:val="Heading 3 Char"/>
     <w:basedOn w:val="DefaultParagraphFont"/>
     <w:link w:val="Heading3"/>
@@ -1572,10 +1732,74 @@
       <w:color w:val="4F81BD" w:themeColor="accent1"/>
     </w:rPr>
   </w:style>
-  <w:style w:type="paragraph" w:styleId="heading 4">
+  <w:style xmlns:w="http://schemas.openxmlformats.org/wordprocessingml/2006/main" w:type="paragraph" w:styleId="Heading1">
+    <w:name w:val="heading 1"/>
+    <w:basedOn w:val="Normal"/>
+    <w:next w:val="Normal"/>
+    <w:link w:val="Heading1Char"/>
+    <w:qFormat/>
+    <w:pPr>
+      <w:keepNext/>
+      <w:keepLines/>
+      <w:spacing w:before="480" w:after="0"/>
+      <w:outlineLvl w:val="0"/>
+    </w:pPr>
+    <w:rPr>
+      <w:rFonts w:asciiTheme="majorHAnsi" w:hAnsiTheme="majorHAnsi" w:eastAsiaTheme="majorEastAsia" w:cstheme="majorBidi"/>
+      <w:b/>
+      <w:bCs/>
+      <w:color w:val="2E74B5" w:themeColor="accent1" w:themeShade="BF"/>
+      <w:sz w:val="28"/>
+      <w:szCs w:val="28"/>
+    </w:rPr>
+  </w:style>
+  <w:style xmlns:w="http://schemas.openxmlformats.org/wordprocessingml/2006/main" w:type="paragraph" w:styleId="Heading2">
+    <w:name w:val="heading 2"/>
+    <w:basedOn w:val="Normal"/>
+    <w:next w:val="Normal"/>
+    <w:link w:val="Heading2Char"/>
+    <w:unhideWhenUsed/>
+    <w:qFormat/>
+    <w:pPr>
+      <w:keepNext/>
+      <w:keepLines/>
+      <w:spacing w:before="200" w:after="0"/>
+      <w:outlineLvl w:val="1"/>
+    </w:pPr>
+    <w:rPr>
+      <w:rFonts w:asciiTheme="majorHAnsi" w:hAnsiTheme="majorHAnsi" w:eastAsiaTheme="majorEastAsia" w:cstheme="majorBidi"/>
+      <w:b/>
+      <w:bCs/>
+      <w:color w:val="5B9BD5" w:themeColor="accent1"/>
+      <w:sz w:val="26"/>
+      <w:szCs w:val="26"/>
+    </w:rPr>
+  </w:style>
+  <w:style xmlns:w="http://schemas.openxmlformats.org/wordprocessingml/2006/main" w:type="paragraph" w:styleId="Heading3">
+    <w:name w:val="heading 3"/>
+    <w:basedOn w:val="Normal"/>
+    <w:next w:val="Normal"/>
+    <w:link w:val="Heading3Char"/>
+    <w:unhideWhenUsed/>
+    <w:qFormat/>
+    <w:pPr>
+      <w:keepNext/>
+      <w:keepLines/>
+      <w:spacing w:before="200" w:after="0"/>
+      <w:outlineLvl w:val="2"/>
+    </w:pPr>
+    <w:rPr>
+      <w:rFonts w:asciiTheme="majorHAnsi" w:hAnsiTheme="majorHAnsi" w:eastAsiaTheme="majorEastAsia" w:cstheme="majorBidi"/>
+      <w:b/>
+      <w:bCs/>
+      <w:color w:val="5B9BD5" w:themeColor="accent1"/>
+    </w:rPr>
+  </w:style>
+  <w:style xmlns:w="http://schemas.openxmlformats.org/wordprocessingml/2006/main" w:type="paragraph" w:styleId="Heading4">
     <w:name w:val="heading 4"/>
     <w:basedOn w:val="Normal"/>
     <w:next w:val="Normal"/>
+    <w:link w:val="Heading4Char"/>
     <w:unhideWhenUsed/>
     <w:qFormat/>
     <w:pPr>
@@ -1584,12 +1808,20 @@
       <w:spacing w:before="200" w:after="0"/>
       <w:outlineLvl w:val="3"/>
     </w:pPr>
-    <w:rPr/>
-  </w:style>
-  <w:style w:type="paragraph" w:styleId="heading 5">
+    <w:rPr>
+      <w:rFonts w:asciiTheme="majorHAnsi" w:hAnsiTheme="majorHAnsi" w:eastAsiaTheme="majorEastAsia" w:cstheme="majorBidi"/>
+      <w:b/>
+      <w:bCs/>
+      <w:i/>
+      <w:iCs/>
+      <w:color w:val="5B9BD5" w:themeColor="accent1"/>
+    </w:rPr>
+  </w:style>
+  <w:style xmlns:w="http://schemas.openxmlformats.org/wordprocessingml/2006/main" w:type="paragraph" w:styleId="Heading5">
     <w:name w:val="heading 5"/>
     <w:basedOn w:val="Normal"/>
     <w:next w:val="Normal"/>
+    <w:link w:val="Heading5Char"/>
     <w:unhideWhenUsed/>
     <w:qFormat/>
     <w:pPr>
@@ -1598,15 +1830,85 @@
       <w:spacing w:before="200" w:after="0"/>
       <w:outlineLvl w:val="4"/>
     </w:pPr>
-    <w:rPr/>
-  </w:style>
-  <w:style w:type="character" w:styleId="Hyperlink">
+    <w:rPr>
+      <w:rFonts w:asciiTheme="majorHAnsi" w:hAnsiTheme="majorHAnsi" w:eastAsiaTheme="majorEastAsia" w:cstheme="majorBidi"/>
+      <w:color w:val="1F4D78" w:themeColor="accent1" w:themeShade="7F"/>
+    </w:rPr>
+  </w:style>
+  <w:style xmlns:w="http://schemas.openxmlformats.org/wordprocessingml/2006/main" w:type="paragraph" w:styleId="FootnoteText">
+    <w:name w:val="footnote text"/>
+    <w:basedOn w:val="Normal"/>
+    <w:semiHidden/>
+    <w:unhideWhenUsed/>
+    <w:pPr>
+      <w:spacing w:after="0" w:line="240" w:lineRule="auto"/>
+    </w:pPr>
+    <w:rPr>
+      <w:sz w:val="20"/>
+      <w:szCs w:val="20"/>
+    </w:rPr>
+  </w:style>
+  <w:style xmlns:w="http://schemas.openxmlformats.org/wordprocessingml/2006/main" w:type="character" w:styleId="FootnoteReference">
+    <w:name w:val="footnote reference"/>
+    <w:basedOn w:val="DefaultParagraphFont"/>
+    <w:semiHidden/>
+    <w:unhideWhenUsed/>
+    <w:rPr>
+      <w:vertAlign w:val="superscript"/>
+    </w:rPr>
+  </w:style>
+  <w:style xmlns:w="http://schemas.openxmlformats.org/wordprocessingml/2006/main" w:type="character" w:styleId="Hyperlink">
     <w:name w:val="Hyperlink"/>
     <w:unhideWhenUsed/>
-    <w:rPr xmlns:w="http://schemas.openxmlformats.org/wordprocessingml/2006/main">
+    <w:rPr>
       <w:color w:val="0000FF" w:themeColor="hyperlink"/>
       <w:u w:val="single"/>
     </w:rPr>
+  </w:style>
+  <w:style xmlns:w="http://schemas.openxmlformats.org/wordprocessingml/2006/main" w:type="paragraph" w:styleId="IntenseQuote">
+    <w:name w:val="Intense Quote"/>
+    <w:basedOn w:val="Normal"/>
+    <w:next w:val="Normal"/>
+    <w:link w:val="IntenseQuoteChar"/>
+    <w:qFormat/>
+    <w:pPr>
+      <w:pBdr>
+        <w:top w:val="single" w:color="5B9BD5" w:themeColor="accent1" w:sz="4" w:space="10"/>
+        <w:bottom w:val="single" w:color="5B9BD5" w:themeColor="accent1" w:sz="4" w:space="10"/>
+      </w:pBdr>
+      <w:spacing w:before="360" w:after="360"/>
+      <w:ind w:start="864" w:end="864"/>
+      <w:jc w:val="center"/>
+    </w:pPr>
+    <w:rPr>
+      <w:i/>
+      <w:iCs/>
+      <w:color w:val="5B9BD5" w:themeColor="accent1"/>
+    </w:rPr>
+  </w:style>
+  <w:style xmlns:w="http://schemas.openxmlformats.org/wordprocessingml/2006/main" w:type="table" w:styleId="TableGrid">
+    <w:name w:val="Table Grid"/>
+    <w:basedOn w:val="TableNormal"/>
+    <w:pPr>
+      <w:spacing w:after="0" w:line="240" w:lineRule="auto"/>
+    </w:pPr>
+    <w:tblPr>
+      <w:tblInd w:w="0" w:type="dxa"/>
+      <w:tblBorders>
+        <w:top w:val="single" w:color="auto" w:sz="4" w:space="0"/>
+        <w:left w:val="single" w:color="auto" w:sz="4" w:space="0"/>
+        <w:bottom w:val="single" w:color="auto" w:sz="4" w:space="0"/>
+        <w:right w:val="single" w:color="auto" w:sz="4" w:space="0"/>
+        <w:insideH w:val="single" w:color="auto" w:sz="4" w:space="0"/>
+        <w:insideV w:val="single" w:color="auto" w:sz="4" w:space="0"/>
+      </w:tblBorders>
+      <w:tblCellMar>
+        <w:top w:w="0" w:type="dxa"/>
+        <w:left w:w="108" w:type="dxa"/>
+        <w:bottom w:w="0" w:type="dxa"/>
+        <w:right w:w="108" w:type="dxa"/>
+      </w:tblCellMar>
+    </w:tblPr>
   </w:style>
 </w:styles>
 </file>

</xml_diff>

<commit_message>
Fix up for compiling and testing
</commit_message>
<xml_diff>
--- a/examples/Demo/test.docx
+++ b/examples/Demo/test.docx
@@ -346,7 +346,7 @@
       </w:r>
     </w:p>
     <w:p>
-      <w:hyperlink w:history="true" r:id="Rf43df4fed79a42bd">
+      <w:hyperlink w:history="true" r:id="R5c8679e4a25341b7">
         <w:r>
           <w:rPr>
             <w:rStyle w:val="Hyperlink"/>
@@ -354,7 +354,7 @@
           <w:t xml:space="preserve">Google</w:t>
         </w:r>
       </w:hyperlink>
-      <w:hyperlink w:history="true" r:id="R42191d987524498d">
+      <w:hyperlink w:history="true" r:id="Rf26195baecbb42e4">
         <w:r>
           <w:rPr>
             <w:bdr w:val="nil" w:color="000000" w:sz="0"/>
@@ -364,7 +364,7 @@
               <wp:extent cx="47625" cy="47625"/>
               <wp:effectExtent l="19050" t="0" r="0" b="0"/>
               <wp:docPr id="2" name="Picture 2" descr="">
-                <a:hlinkClick xmlns:a="http://schemas.openxmlformats.org/drawingml/2006/main" r:id="R42191d987524498d" tooltip="Red dot"/>
+                <a:hlinkClick xmlns:a="http://schemas.openxmlformats.org/drawingml/2006/main" r:id="Rf26195baecbb42e4" tooltip="Red dot"/>
               </wp:docPr>
               <wp:cNvGraphicFramePr>
                 <a:graphicFrameLocks xmlns:a="http://schemas.openxmlformats.org/drawingml/2006/main" noChangeAspect="1"/>
@@ -379,7 +379,7 @@
                       </pic:cNvPicPr>
                     </pic:nvPicPr>
                     <pic:blipFill>
-                      <a:blip r:embed="R6e5650889bb8446f"/>
+                      <a:blip r:embed="R46851efffc2e426e"/>
                       <a:srcRect/>
                       <a:stretch>
                         <a:fillRect/>
@@ -409,7 +409,7 @@
       </w:hyperlink>
     </w:p>
     <w:p>
-      <w:hyperlink w:history="true" r:id="Re23c7a303cfd4571">
+      <w:hyperlink w:history="true" r:id="R62153237451144e4">
         <w:r>
           <w:rPr>
             <w:bdr w:val="nil" w:color="000000" w:sz="0"/>
@@ -419,7 +419,7 @@
               <wp:extent cx="47625" cy="47625"/>
               <wp:effectExtent l="19050" t="0" r="0" b="0"/>
               <wp:docPr id="3" name="Picture 3" descr="">
-                <a:hlinkClick xmlns:a="http://schemas.openxmlformats.org/drawingml/2006/main" r:id="Re23c7a303cfd4571" tooltip="Red dot"/>
+                <a:hlinkClick xmlns:a="http://schemas.openxmlformats.org/drawingml/2006/main" r:id="R62153237451144e4" tooltip="Red dot"/>
               </wp:docPr>
               <wp:cNvGraphicFramePr>
                 <a:graphicFrameLocks xmlns:a="http://schemas.openxmlformats.org/drawingml/2006/main" noChangeAspect="1"/>
@@ -434,7 +434,7 @@
                       </pic:cNvPicPr>
                     </pic:nvPicPr>
                     <pic:blipFill>
-                      <a:blip r:embed="Rebbb7418bbc847cb"/>
+                      <a:blip r:embed="Rb50fcf037c3741b4"/>
                       <a:srcRect/>
                       <a:stretch>
                         <a:fillRect/>
@@ -480,7 +480,7 @@
                     </pic:cNvPicPr>
                   </pic:nvPicPr>
                   <pic:blipFill>
-                    <a:blip r:embed="Rffc79db1b48647e6"/>
+                    <a:blip r:embed="Rd13f38260e824429"/>
                     <a:srcRect/>
                     <a:stretch>
                       <a:fillRect/>
@@ -525,7 +525,7 @@
                     </pic:cNvPicPr>
                   </pic:nvPicPr>
                   <pic:blipFill>
-                    <a:blip r:embed="R45da306287434c8e"/>
+                    <a:blip r:embed="R062cbf49d48440a5"/>
                     <a:srcRect/>
                     <a:stretch>
                       <a:fillRect/>
@@ -844,7 +844,7 @@
       <w:r>
         <w:t xml:space="preserve">If you like it, add me a rating on </w:t>
       </w:r>
-      <w:hyperlink w:history="true" r:id="R3961fbabdf8c4423">
+      <w:hyperlink w:history="true" r:id="R920b6e62e4bf4888">
         <w:r>
           <w:rPr>
             <w:rStyle w:val="Hyperlink"/>
@@ -1073,7 +1073,7 @@
       <w:r>
         <w:t xml:space="preserve"> </w:t>
       </w:r>
-      <w:hyperlink xmlns:r="http://schemas.openxmlformats.org/officeDocument/2006/relationships" w:history="true" r:id="R20c6c112f1644059">
+      <w:hyperlink xmlns:r="http://schemas.openxmlformats.org/officeDocument/2006/relationships" w:history="true" r:id="Rc094f11c532a48cd">
         <w:r>
           <w:rPr>
             <w:rStyle w:val="Hyperlink"/>
@@ -1097,7 +1097,7 @@
       <w:r>
         <w:t xml:space="preserve"> </w:t>
       </w:r>
-      <w:hyperlink xmlns:r="http://schemas.openxmlformats.org/officeDocument/2006/relationships" w:history="true" r:id="Rd6b073f50a824c3b">
+      <w:hyperlink xmlns:r="http://schemas.openxmlformats.org/officeDocument/2006/relationships" w:history="true" r:id="R94a1373f97a048cd">
         <w:r>
           <w:rPr>
             <w:rStyle w:val="Hyperlink"/>
@@ -1121,7 +1121,7 @@
       <w:r>
         <w:t xml:space="preserve"> </w:t>
       </w:r>
-      <w:hyperlink xmlns:r="http://schemas.openxmlformats.org/officeDocument/2006/relationships" w:history="true" r:id="Rf027635624604eaa">
+      <w:hyperlink xmlns:r="http://schemas.openxmlformats.org/officeDocument/2006/relationships" w:history="true" r:id="Rfb51fd2561564364">
         <w:r>
           <w:rPr>
             <w:rStyle w:val="Hyperlink"/>
@@ -1164,7 +1164,7 @@
       <w:r>
         <w:t xml:space="preserve"> </w:t>
       </w:r>
-      <w:hyperlink xmlns:r="http://schemas.openxmlformats.org/officeDocument/2006/relationships" w:history="true" r:id="Rd3d0836279654a4f">
+      <w:hyperlink xmlns:r="http://schemas.openxmlformats.org/officeDocument/2006/relationships" w:history="true" r:id="Rc3441e9803484e2b">
         <w:r>
           <w:rPr>
             <w:rStyle w:val="Hyperlink"/>

</xml_diff>

<commit_message>
Enable Nullable reference types
</commit_message>
<xml_diff>
--- a/examples/Demo/test.docx
+++ b/examples/Demo/test.docx
@@ -346,7 +346,7 @@
       </w:r>
     </w:p>
     <w:p>
-      <w:hyperlink w:history="true" r:id="R5c8679e4a25341b7">
+      <w:hyperlink w:history="true" r:id="R7616351dd7e9477a">
         <w:r>
           <w:rPr>
             <w:rStyle w:val="Hyperlink"/>
@@ -354,7 +354,7 @@
           <w:t xml:space="preserve">Google</w:t>
         </w:r>
       </w:hyperlink>
-      <w:hyperlink w:history="true" r:id="Rf26195baecbb42e4">
+      <w:hyperlink w:history="true" r:id="R9e21ab8a710a47f0">
         <w:r>
           <w:rPr>
             <w:bdr w:val="nil" w:color="000000" w:sz="0"/>
@@ -364,7 +364,7 @@
               <wp:extent cx="47625" cy="47625"/>
               <wp:effectExtent l="19050" t="0" r="0" b="0"/>
               <wp:docPr id="2" name="Picture 2" descr="">
-                <a:hlinkClick xmlns:a="http://schemas.openxmlformats.org/drawingml/2006/main" r:id="Rf26195baecbb42e4" tooltip="Red dot"/>
+                <a:hlinkClick xmlns:a="http://schemas.openxmlformats.org/drawingml/2006/main" r:id="R9e21ab8a710a47f0" tooltip="Red dot"/>
               </wp:docPr>
               <wp:cNvGraphicFramePr>
                 <a:graphicFrameLocks xmlns:a="http://schemas.openxmlformats.org/drawingml/2006/main" noChangeAspect="1"/>
@@ -379,7 +379,7 @@
                       </pic:cNvPicPr>
                     </pic:nvPicPr>
                     <pic:blipFill>
-                      <a:blip r:embed="R46851efffc2e426e"/>
+                      <a:blip r:embed="Rf4959fa7fc9a4763"/>
                       <a:srcRect/>
                       <a:stretch>
                         <a:fillRect/>
@@ -409,7 +409,7 @@
       </w:hyperlink>
     </w:p>
     <w:p>
-      <w:hyperlink w:history="true" r:id="R62153237451144e4">
+      <w:hyperlink w:history="true" r:id="R11bff82feac2409e">
         <w:r>
           <w:rPr>
             <w:bdr w:val="nil" w:color="000000" w:sz="0"/>
@@ -419,7 +419,7 @@
               <wp:extent cx="47625" cy="47625"/>
               <wp:effectExtent l="19050" t="0" r="0" b="0"/>
               <wp:docPr id="3" name="Picture 3" descr="">
-                <a:hlinkClick xmlns:a="http://schemas.openxmlformats.org/drawingml/2006/main" r:id="R62153237451144e4" tooltip="Red dot"/>
+                <a:hlinkClick xmlns:a="http://schemas.openxmlformats.org/drawingml/2006/main" r:id="R11bff82feac2409e" tooltip="Red dot"/>
               </wp:docPr>
               <wp:cNvGraphicFramePr>
                 <a:graphicFrameLocks xmlns:a="http://schemas.openxmlformats.org/drawingml/2006/main" noChangeAspect="1"/>
@@ -434,7 +434,7 @@
                       </pic:cNvPicPr>
                     </pic:nvPicPr>
                     <pic:blipFill>
-                      <a:blip r:embed="Rb50fcf037c3741b4"/>
+                      <a:blip r:embed="R678a1433224c4264"/>
                       <a:srcRect/>
                       <a:stretch>
                         <a:fillRect/>
@@ -480,7 +480,7 @@
                     </pic:cNvPicPr>
                   </pic:nvPicPr>
                   <pic:blipFill>
-                    <a:blip r:embed="Rd13f38260e824429"/>
+                    <a:blip r:embed="Re707f3b69eec4c20"/>
                     <a:srcRect/>
                     <a:stretch>
                       <a:fillRect/>
@@ -525,7 +525,7 @@
                     </pic:cNvPicPr>
                   </pic:nvPicPr>
                   <pic:blipFill>
-                    <a:blip r:embed="R062cbf49d48440a5"/>
+                    <a:blip r:embed="R0efdda8b976d4c55"/>
                     <a:srcRect/>
                     <a:stretch>
                       <a:fillRect/>
@@ -844,7 +844,7 @@
       <w:r>
         <w:t xml:space="preserve">If you like it, add me a rating on </w:t>
       </w:r>
-      <w:hyperlink w:history="true" r:id="R920b6e62e4bf4888">
+      <w:hyperlink w:history="true" r:id="Rcd44aa921a0649ac">
         <w:r>
           <w:rPr>
             <w:rStyle w:val="Hyperlink"/>
@@ -1073,7 +1073,7 @@
       <w:r>
         <w:t xml:space="preserve"> </w:t>
       </w:r>
-      <w:hyperlink xmlns:r="http://schemas.openxmlformats.org/officeDocument/2006/relationships" w:history="true" r:id="Rc094f11c532a48cd">
+      <w:hyperlink xmlns:r="http://schemas.openxmlformats.org/officeDocument/2006/relationships" w:history="true" r:id="R6304953e1ca4494d">
         <w:r>
           <w:rPr>
             <w:rStyle w:val="Hyperlink"/>
@@ -1097,7 +1097,7 @@
       <w:r>
         <w:t xml:space="preserve"> </w:t>
       </w:r>
-      <w:hyperlink xmlns:r="http://schemas.openxmlformats.org/officeDocument/2006/relationships" w:history="true" r:id="R94a1373f97a048cd">
+      <w:hyperlink xmlns:r="http://schemas.openxmlformats.org/officeDocument/2006/relationships" w:history="true" r:id="R6d74698714824035">
         <w:r>
           <w:rPr>
             <w:rStyle w:val="Hyperlink"/>
@@ -1121,7 +1121,7 @@
       <w:r>
         <w:t xml:space="preserve"> </w:t>
       </w:r>
-      <w:hyperlink xmlns:r="http://schemas.openxmlformats.org/officeDocument/2006/relationships" w:history="true" r:id="Rfb51fd2561564364">
+      <w:hyperlink xmlns:r="http://schemas.openxmlformats.org/officeDocument/2006/relationships" w:history="true" r:id="R8ada92b0790f4602">
         <w:r>
           <w:rPr>
             <w:rStyle w:val="Hyperlink"/>
@@ -1164,7 +1164,7 @@
       <w:r>
         <w:t xml:space="preserve"> </w:t>
       </w:r>
-      <w:hyperlink xmlns:r="http://schemas.openxmlformats.org/officeDocument/2006/relationships" w:history="true" r:id="Rc3441e9803484e2b">
+      <w:hyperlink xmlns:r="http://schemas.openxmlformats.org/officeDocument/2006/relationships" w:history="true" r:id="R3d420a795b284934">
         <w:r>
           <w:rPr>
             <w:rStyle w:val="Hyperlink"/>

</xml_diff>